<commit_message>
Documentation 1 + 4 are done, 2+3 are left
</commit_message>
<xml_diff>
--- a/Design.docx
+++ b/Design.docx
@@ -345,8 +345,21 @@
       </w:r>
       <w:r>
         <w:tab/>
-        <w:t>Python3 main.py DatabaseUSerName DatabasePassword</w:t>
-      </w:r>
+        <w:t xml:space="preserve">Python3 main.py </w:t>
+      </w:r>
+      <w:proofErr w:type="spellStart"/>
+      <w:r>
+        <w:t>DatabaseUSerName</w:t>
+      </w:r>
+      <w:proofErr w:type="spellEnd"/>
+      <w:r>
+        <w:t xml:space="preserve"> </w:t>
+      </w:r>
+      <w:proofErr w:type="spellStart"/>
+      <w:r>
+        <w:t>DatabasePassword</w:t>
+      </w:r>
+      <w:proofErr w:type="spellEnd"/>
     </w:p>
     <w:p>
       <w:pPr>
@@ -573,86 +586,411 @@
       <w:r>
         <w:t>Detailed Design of Software:</w:t>
       </w:r>
+    </w:p>
+    <w:p/>
+    <w:p/>
+    <w:p>
+      <w:r>
+        <w:t>Testing Strategy:</w:t>
+      </w:r>
+    </w:p>
+    <w:p/>
+    <w:p/>
+    <w:p/>
+    <w:p>
+      <w:r>
+        <w:t>Group Break-Down Strategy:</w:t>
+      </w:r>
+    </w:p>
+    <w:p>
+      <w:r>
+        <w:t xml:space="preserve">The project was divided based </w:t>
+      </w:r>
+      <w:r>
+        <w:t xml:space="preserve">on the provided requirements. To improve coordination between the group, the separation of tasks revolved around the exclusive ownership of classes (files). This meant that an individual had full control over their work. The project relied on </w:t>
+      </w:r>
+      <w:proofErr w:type="spellStart"/>
+      <w:r>
+        <w:t>git</w:t>
+      </w:r>
+      <w:proofErr w:type="spellEnd"/>
+      <w:r>
+        <w:t xml:space="preserve"> and </w:t>
+      </w:r>
+      <w:proofErr w:type="spellStart"/>
+      <w:r>
+        <w:t>github</w:t>
+      </w:r>
+      <w:proofErr w:type="spellEnd"/>
+      <w:r>
+        <w:t xml:space="preserve"> as a way to give the project version control and the ability to allow the group to work with the most current code.</w:t>
+      </w:r>
+      <w:r>
+        <w:t xml:space="preserve"> For a close look at the </w:t>
+      </w:r>
+      <w:proofErr w:type="spellStart"/>
+      <w:r>
+        <w:t>github</w:t>
+      </w:r>
+      <w:proofErr w:type="spellEnd"/>
+      <w:r>
+        <w:t xml:space="preserve"> repo please see the following link:</w:t>
+      </w:r>
+    </w:p>
+    <w:p>
+      <w:pPr>
+        <w:jc w:val="center"/>
+      </w:pPr>
+      <w:hyperlink r:id="rId6" w:history="1">
+        <w:r>
+          <w:rPr>
+            <w:rStyle w:val="Hyperlink"/>
+          </w:rPr>
+          <w:t>https://github.com/c291g40/project1</w:t>
+        </w:r>
+      </w:hyperlink>
+    </w:p>
+    <w:p/>
+    <w:p/>
+    <w:p>
+      <w:r>
+        <w:t>Bre</w:t>
+      </w:r>
+      <w:r>
+        <w:t>ak-down:</w:t>
+      </w:r>
+      <w:r>
+        <w:t xml:space="preserve"> </w:t>
+      </w:r>
+    </w:p>
+    <w:tbl>
+      <w:tblPr>
+        <w:tblStyle w:val="TableGrid"/>
+        <w:tblW w:w="0" w:type="auto"/>
+        <w:tblLook w:val="04A0" w:firstRow="1" w:lastRow="0" w:firstColumn="1" w:lastColumn="0" w:noHBand="0" w:noVBand="1"/>
+      </w:tblPr>
+      <w:tblGrid>
+        <w:gridCol w:w="4675"/>
+        <w:gridCol w:w="4675"/>
+      </w:tblGrid>
+      <w:tr>
+        <w:tc>
+          <w:tcPr>
+            <w:tcW w:w="4675" w:type="dxa"/>
+          </w:tcPr>
+          <w:p>
+            <w:r>
+              <w:t>Edwin</w:t>
+            </w:r>
+          </w:p>
+        </w:tc>
+        <w:tc>
+          <w:tcPr>
+            <w:tcW w:w="4675" w:type="dxa"/>
+          </w:tcPr>
+          <w:p>
+            <w:r>
+              <w:t>Mustafa</w:t>
+            </w:r>
+          </w:p>
+        </w:tc>
+      </w:tr>
+      <w:tr>
+        <w:tc>
+          <w:tcPr>
+            <w:tcW w:w="4675" w:type="dxa"/>
+          </w:tcPr>
+          <w:p>
+            <w:r>
+              <w:t>Splash Screen and familiarizing with Python:</w:t>
+            </w:r>
+          </w:p>
+          <w:p>
+            <w:r>
+              <w:t xml:space="preserve"> 6.5 </w:t>
+            </w:r>
+            <w:proofErr w:type="spellStart"/>
+            <w:r>
+              <w:t>hrs</w:t>
+            </w:r>
+            <w:proofErr w:type="spellEnd"/>
+            <w:r>
+              <w:t xml:space="preserve"> – Oct 20</w:t>
+            </w:r>
+          </w:p>
+        </w:tc>
+        <w:tc>
+          <w:tcPr>
+            <w:tcW w:w="4675" w:type="dxa"/>
+          </w:tcPr>
+          <w:p>
+            <w:r>
+              <w:t xml:space="preserve">Search Requirement: 10.5 </w:t>
+            </w:r>
+            <w:proofErr w:type="spellStart"/>
+            <w:r>
+              <w:t>hrs</w:t>
+            </w:r>
+            <w:proofErr w:type="spellEnd"/>
+          </w:p>
+        </w:tc>
+      </w:tr>
+      <w:tr>
+        <w:tc>
+          <w:tcPr>
+            <w:tcW w:w="4675" w:type="dxa"/>
+          </w:tcPr>
+          <w:p>
+            <w:r>
+              <w:t xml:space="preserve">Main menu (main.py): 2 </w:t>
+            </w:r>
+            <w:proofErr w:type="spellStart"/>
+            <w:r>
+              <w:t>hrs</w:t>
+            </w:r>
+            <w:proofErr w:type="spellEnd"/>
+            <w:r>
+              <w:t xml:space="preserve"> – Oct 21</w:t>
+            </w:r>
+          </w:p>
+        </w:tc>
+        <w:tc>
+          <w:tcPr>
+            <w:tcW w:w="4675" w:type="dxa"/>
+          </w:tcPr>
+          <w:p>
+            <w:r>
+              <w:t xml:space="preserve">Airline Agent requirements: 2 </w:t>
+            </w:r>
+            <w:proofErr w:type="spellStart"/>
+            <w:r>
+              <w:t>hrs</w:t>
+            </w:r>
+            <w:proofErr w:type="spellEnd"/>
+          </w:p>
+        </w:tc>
+      </w:tr>
+      <w:tr>
+        <w:tc>
+          <w:tcPr>
+            <w:tcW w:w="4675" w:type="dxa"/>
+          </w:tcPr>
+          <w:p>
+            <w:r>
+              <w:t xml:space="preserve">Logout feature: .5 </w:t>
+            </w:r>
+            <w:proofErr w:type="spellStart"/>
+            <w:r>
+              <w:t>hrs</w:t>
+            </w:r>
+            <w:proofErr w:type="spellEnd"/>
+            <w:r>
+              <w:t xml:space="preserve"> – Oct 21</w:t>
+            </w:r>
+          </w:p>
+        </w:tc>
+        <w:tc>
+          <w:tcPr>
+            <w:tcW w:w="4675" w:type="dxa"/>
+          </w:tcPr>
+          <w:p>
+            <w:r>
+              <w:t>Fixing bugs:</w:t>
+            </w:r>
+          </w:p>
+        </w:tc>
+      </w:tr>
+      <w:tr>
+        <w:tc>
+          <w:tcPr>
+            <w:tcW w:w="4675" w:type="dxa"/>
+          </w:tcPr>
+          <w:p>
+            <w:r>
+              <w:t xml:space="preserve">Listing Bookings: 2.5 </w:t>
+            </w:r>
+            <w:proofErr w:type="spellStart"/>
+            <w:r>
+              <w:t>hrs</w:t>
+            </w:r>
+            <w:proofErr w:type="spellEnd"/>
+            <w:r>
+              <w:t xml:space="preserve"> – Oct 22-23</w:t>
+            </w:r>
+          </w:p>
+        </w:tc>
+        <w:tc>
+          <w:tcPr>
+            <w:tcW w:w="4675" w:type="dxa"/>
+          </w:tcPr>
+          <w:p>
+            <w:r>
+              <w:t>Implementing Return Flights:</w:t>
+            </w:r>
+          </w:p>
+        </w:tc>
+      </w:tr>
+      <w:tr>
+        <w:tc>
+          <w:tcPr>
+            <w:tcW w:w="4675" w:type="dxa"/>
+          </w:tcPr>
+          <w:p>
+            <w:r>
+              <w:t>Making Bookings 1way and 2 way bookings:</w:t>
+            </w:r>
+          </w:p>
+          <w:p>
+            <w:r>
+              <w:t xml:space="preserve">4 </w:t>
+            </w:r>
+            <w:proofErr w:type="spellStart"/>
+            <w:r>
+              <w:t>hrs</w:t>
+            </w:r>
+            <w:proofErr w:type="spellEnd"/>
+            <w:r>
+              <w:t xml:space="preserve"> – Oct 24</w:t>
+            </w:r>
+          </w:p>
+        </w:tc>
+        <w:tc>
+          <w:tcPr>
+            <w:tcW w:w="4675" w:type="dxa"/>
+          </w:tcPr>
+          <w:p/>
+        </w:tc>
+      </w:tr>
+      <w:tr>
+        <w:tc>
+          <w:tcPr>
+            <w:tcW w:w="4675" w:type="dxa"/>
+          </w:tcPr>
+          <w:p>
+            <w:proofErr w:type="spellStart"/>
+            <w:r>
+              <w:t>CancellingBookings</w:t>
+            </w:r>
+            <w:proofErr w:type="spellEnd"/>
+            <w:r>
+              <w:t xml:space="preserve">: 1 </w:t>
+            </w:r>
+            <w:proofErr w:type="spellStart"/>
+            <w:r>
+              <w:t>hr</w:t>
+            </w:r>
+            <w:proofErr w:type="spellEnd"/>
+            <w:r>
+              <w:t xml:space="preserve"> – Oct 24</w:t>
+            </w:r>
+          </w:p>
+        </w:tc>
+        <w:tc>
+          <w:tcPr>
+            <w:tcW w:w="4675" w:type="dxa"/>
+          </w:tcPr>
+          <w:p/>
+        </w:tc>
+      </w:tr>
+      <w:tr>
+        <w:tc>
+          <w:tcPr>
+            <w:tcW w:w="4675" w:type="dxa"/>
+          </w:tcPr>
+          <w:p>
+            <w:r>
+              <w:t xml:space="preserve">Merging project: 1 </w:t>
+            </w:r>
+            <w:proofErr w:type="spellStart"/>
+            <w:r>
+              <w:t>hr</w:t>
+            </w:r>
+            <w:proofErr w:type="spellEnd"/>
+            <w:r>
+              <w:t xml:space="preserve"> – Oct 26</w:t>
+            </w:r>
+          </w:p>
+        </w:tc>
+        <w:tc>
+          <w:tcPr>
+            <w:tcW w:w="4675" w:type="dxa"/>
+          </w:tcPr>
+          <w:p/>
+        </w:tc>
+      </w:tr>
+      <w:tr>
+        <w:tc>
+          <w:tcPr>
+            <w:tcW w:w="4675" w:type="dxa"/>
+          </w:tcPr>
+          <w:p>
+            <w:r>
+              <w:t xml:space="preserve">Documentation:2 </w:t>
+            </w:r>
+            <w:proofErr w:type="spellStart"/>
+            <w:r>
+              <w:t>hr</w:t>
+            </w:r>
+            <w:proofErr w:type="spellEnd"/>
+            <w:r>
+              <w:t xml:space="preserve"> – Oct 26-27</w:t>
+            </w:r>
+          </w:p>
+        </w:tc>
+        <w:tc>
+          <w:tcPr>
+            <w:tcW w:w="4675" w:type="dxa"/>
+          </w:tcPr>
+          <w:p/>
+        </w:tc>
+      </w:tr>
+      <w:tr>
+        <w:tc>
+          <w:tcPr>
+            <w:tcW w:w="4675" w:type="dxa"/>
+          </w:tcPr>
+          <w:p>
+            <w:r>
+              <w:t>Total: 19.5</w:t>
+            </w:r>
+            <w:r>
+              <w:t xml:space="preserve"> hours</w:t>
+            </w:r>
+          </w:p>
+        </w:tc>
+        <w:tc>
+          <w:tcPr>
+            <w:tcW w:w="4675" w:type="dxa"/>
+          </w:tcPr>
+          <w:p>
+            <w:r>
+              <w:t>Total: 12.5 hours</w:t>
+            </w:r>
+          </w:p>
+        </w:tc>
+      </w:tr>
+    </w:tbl>
+    <w:p/>
+    <w:p>
+      <w:r>
+        <w:t>Other Design Decisions:</w:t>
+      </w:r>
+    </w:p>
+    <w:p>
+      <w:r>
+        <w:t>In order streamline the program, the database credentials required command-line arguments. This was done so that the program can quickly recover in-case of an unexpected program termination as the database username and password will hinder the recovery of the program.</w:t>
+      </w:r>
+    </w:p>
+    <w:p/>
+    <w:p>
+      <w:r>
+        <w:br w:type="page"/>
+      </w:r>
+    </w:p>
+    <w:p>
       <w:bookmarkStart w:id="0" w:name="_GoBack"/>
       <w:bookmarkEnd w:id="0"/>
     </w:p>
-    <w:p>
-      <w:pPr>
-        <w:pStyle w:val="ListParagraph"/>
-        <w:numPr>
-          <w:ilvl w:val="0"/>
-          <w:numId w:val="1"/>
-        </w:numPr>
-      </w:pPr>
-      <w:r>
-        <w:t xml:space="preserve">a detailed design of your software with a focus on the components required to deliver the major functions of your </w:t>
-      </w:r>
-      <w:r>
-        <w:t>application:</w:t>
-      </w:r>
-    </w:p>
-    <w:p>
-      <w:pPr>
-        <w:pStyle w:val="ListParagraph"/>
-      </w:pPr>
-      <w:r>
-        <w:t>The detailed design of your software should describe the responsibility and interface of each primary class (not secondary utility classes) and the structure and relationships among them. Depending on the programming language being used, you may have methods or functions instead of classes</w:t>
-      </w:r>
-    </w:p>
-    <w:p>
-      <w:pPr>
-        <w:pStyle w:val="ListParagraph"/>
-        <w:numPr>
-          <w:ilvl w:val="0"/>
-          <w:numId w:val="1"/>
-        </w:numPr>
-      </w:pPr>
-      <w:r>
-        <w:t>your testing strategy:</w:t>
-      </w:r>
-    </w:p>
-    <w:p>
-      <w:pPr>
-        <w:pStyle w:val="ListParagraph"/>
-      </w:pPr>
-      <w:r>
-        <w:t>The testing strategy discusses your general strategy for testing, with the scenarios being tested, the coverage of your test cases and (if applicable) some statistics on the number of bugs found and the nature of those bugs.</w:t>
-      </w:r>
-    </w:p>
-    <w:p>
-      <w:pPr>
-        <w:pStyle w:val="ListParagraph"/>
-        <w:numPr>
-          <w:ilvl w:val="0"/>
-          <w:numId w:val="1"/>
-        </w:numPr>
-      </w:pPr>
-      <w:r>
-        <w:t xml:space="preserve">your </w:t>
-      </w:r>
-      <w:r>
-        <w:t>group work break-down strategy:</w:t>
-      </w:r>
-    </w:p>
-    <w:p>
-      <w:pPr>
-        <w:pStyle w:val="ListParagraph"/>
-      </w:pPr>
-      <w:r>
-        <w:t>The group work strategy must list the break-down of the work items among partners, both the time spent (an estimate) and the progress made by each partner, and your method of coordination to keep the project on track</w:t>
-      </w:r>
-    </w:p>
-    <w:p>
-      <w:r>
-        <w:t>The design document should also include a documentation of any decision you have made which is not in the project specification or any coding you have done beyond or different from what is required.</w:t>
-      </w:r>
-    </w:p>
-    <w:p>
-      <w:r>
-        <w:br w:type="page"/>
-      </w:r>
-    </w:p>
-    <w:p/>
     <w:p>
       <w:pPr>
         <w:rPr>
@@ -854,7 +1192,7 @@
           </mc:Choice>
           <mc:Fallback>
             <w:pict>
-              <v:shapetype w14:anchorId="27E91011" id="_x0000_t32" coordsize="21600,21600" o:spt="32" o:oned="t" path="m,l21600,21600e" filled="f">
+              <v:shapetype w14:anchorId="64602102" id="_x0000_t32" coordsize="21600,21600" o:spt="32" o:oned="t" path="m,l21600,21600e" filled="f">
                 <v:path arrowok="t" fillok="f" o:connecttype="none"/>
                 <o:lock v:ext="edit" shapetype="t"/>
               </v:shapetype>
@@ -939,7 +1277,7 @@
           </mc:Choice>
           <mc:Fallback>
             <w:pict>
-              <v:shape w14:anchorId="7151B0D1" id="Straight Arrow Connector 34" o:spid="_x0000_s1026" type="#_x0000_t32" style="position:absolute;margin-left:83.5pt;margin-top:10.55pt;width:46.75pt;height:0;flip:x;z-index:251682816;visibility:visible;mso-wrap-style:square;mso-wrap-distance-left:9pt;mso-wrap-distance-top:0;mso-wrap-distance-right:9pt;mso-wrap-distance-bottom:0;mso-position-horizontal:absolute;mso-position-horizontal-relative:text;mso-position-vertical:absolute;mso-position-vertical-relative:text" o:gfxdata="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" strokecolor="black [3200]" strokeweight=".5pt">
+              <v:shape w14:anchorId="10918968" id="Straight Arrow Connector 34" o:spid="_x0000_s1026" type="#_x0000_t32" style="position:absolute;margin-left:83.5pt;margin-top:10.55pt;width:46.75pt;height:0;flip:x;z-index:251682816;visibility:visible;mso-wrap-style:square;mso-wrap-distance-left:9pt;mso-wrap-distance-top:0;mso-wrap-distance-right:9pt;mso-wrap-distance-bottom:0;mso-position-horizontal:absolute;mso-position-horizontal-relative:text;mso-position-vertical:absolute;mso-position-vertical-relative:text" o:gfxdata="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" strokecolor="black [3200]" strokeweight=".5pt">
                 <v:stroke endarrow="block" joinstyle="miter"/>
               </v:shape>
             </w:pict>
@@ -1236,7 +1574,7 @@
           </mc:Choice>
           <mc:Fallback>
             <w:pict>
-              <v:shape w14:anchorId="39A8067B" id="Straight Arrow Connector 43" o:spid="_x0000_s1026" type="#_x0000_t32" style="position:absolute;margin-left:257.3pt;margin-top:6.65pt;width:26.6pt;height:0;z-index:251692032;visibility:visible;mso-wrap-style:square;mso-wrap-distance-left:9pt;mso-wrap-distance-top:0;mso-wrap-distance-right:9pt;mso-wrap-distance-bottom:0;mso-position-horizontal:absolute;mso-position-horizontal-relative:text;mso-position-vertical:absolute;mso-position-vertical-relative:text" o:gfxdata="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" strokecolor="black [3200]" strokeweight=".5pt">
+              <v:shape w14:anchorId="55CE7CC2" id="Straight Arrow Connector 43" o:spid="_x0000_s1026" type="#_x0000_t32" style="position:absolute;margin-left:257.3pt;margin-top:6.65pt;width:26.6pt;height:0;z-index:251692032;visibility:visible;mso-wrap-style:square;mso-wrap-distance-left:9pt;mso-wrap-distance-top:0;mso-wrap-distance-right:9pt;mso-wrap-distance-bottom:0;mso-position-horizontal:absolute;mso-position-horizontal-relative:text;mso-position-vertical:absolute;mso-position-vertical-relative:text" o:gfxdata="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" strokecolor="black [3200]" strokeweight=".5pt">
                 <v:stroke endarrow="block" joinstyle="miter"/>
               </v:shape>
             </w:pict>
@@ -1303,7 +1641,7 @@
           </mc:Choice>
           <mc:Fallback>
             <w:pict>
-              <v:shapetype w14:anchorId="1BAEAE7B" id="_x0000_t34" coordsize="21600,21600" o:spt="34" o:oned="t" adj="10800" path="m,l@0,0@0,21600,21600,21600e" filled="f">
+              <v:shapetype w14:anchorId="28E15B3D" id="_x0000_t34" coordsize="21600,21600" o:spt="34" o:oned="t" adj="10800" path="m,l@0,0@0,21600,21600,21600e" filled="f">
                 <v:stroke joinstyle="miter"/>
                 <v:formulas>
                   <v:f eqn="val #0"/>
@@ -1381,7 +1719,7 @@
           </mc:Choice>
           <mc:Fallback>
             <w:pict>
-              <v:shape w14:anchorId="0FC91DD5" id="Elbow Connector 38" o:spid="_x0000_s1026" type="#_x0000_t34" style="position:absolute;margin-left:184.75pt;margin-top:10.8pt;width:32.5pt;height:30pt;flip:y;z-index:251686912;visibility:visible;mso-wrap-style:square;mso-wrap-distance-left:9pt;mso-wrap-distance-top:0;mso-wrap-distance-right:9pt;mso-wrap-distance-bottom:0;mso-position-horizontal:absolute;mso-position-horizontal-relative:text;mso-position-vertical:absolute;mso-position-vertical-relative:text" o:gfxdata="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" strokecolor="black [3200]" strokeweight=".5pt">
+              <v:shape w14:anchorId="040EDDFE" id="Elbow Connector 38" o:spid="_x0000_s1026" type="#_x0000_t34" style="position:absolute;margin-left:184.75pt;margin-top:10.8pt;width:32.5pt;height:30pt;flip:y;z-index:251686912;visibility:visible;mso-wrap-style:square;mso-wrap-distance-left:9pt;mso-wrap-distance-top:0;mso-wrap-distance-right:9pt;mso-wrap-distance-bottom:0;mso-position-horizontal:absolute;mso-position-horizontal-relative:text;mso-position-vertical:absolute;mso-position-vertical-relative:text" o:gfxdata="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" strokecolor="black [3200]" strokeweight=".5pt">
                 <v:stroke endarrow="block"/>
               </v:shape>
             </w:pict>
@@ -1448,7 +1786,7 @@
           </mc:Choice>
           <mc:Fallback>
             <w:pict>
-              <v:shape w14:anchorId="20DD2531" id="Straight Arrow Connector 33" o:spid="_x0000_s1026" type="#_x0000_t32" style="position:absolute;margin-left:150.8pt;margin-top:1.5pt;width:0;height:36.05pt;flip:y;z-index:251681792;visibility:visible;mso-wrap-style:square;mso-wrap-distance-left:9pt;mso-wrap-distance-top:0;mso-wrap-distance-right:9pt;mso-wrap-distance-bottom:0;mso-position-horizontal:absolute;mso-position-horizontal-relative:text;mso-position-vertical:absolute;mso-position-vertical-relative:text" o:gfxdata="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" strokecolor="black [3200]" strokeweight=".5pt">
+              <v:shape w14:anchorId="4647543F" id="Straight Arrow Connector 33" o:spid="_x0000_s1026" type="#_x0000_t32" style="position:absolute;margin-left:150.8pt;margin-top:1.5pt;width:0;height:36.05pt;flip:y;z-index:251681792;visibility:visible;mso-wrap-style:square;mso-wrap-distance-left:9pt;mso-wrap-distance-top:0;mso-wrap-distance-right:9pt;mso-wrap-distance-bottom:0;mso-position-horizontal:absolute;mso-position-horizontal-relative:text;mso-position-vertical:absolute;mso-position-vertical-relative:text" o:gfxdata="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" strokecolor="black [3200]" strokeweight=".5pt">
                 <v:stroke endarrow="block" joinstyle="miter"/>
               </v:shape>
             </w:pict>
@@ -1517,7 +1855,7 @@
           </mc:Choice>
           <mc:Fallback>
             <w:pict>
-              <v:shape w14:anchorId="2BFEF9EA" id="Elbow Connector 28" o:spid="_x0000_s1026" type="#_x0000_t34" style="position:absolute;margin-left:27pt;margin-top:2.95pt;width:27.5pt;height:30.5pt;z-index:251676672;visibility:visible;mso-wrap-style:square;mso-wrap-distance-left:9pt;mso-wrap-distance-top:0;mso-wrap-distance-right:9pt;mso-wrap-distance-bottom:0;mso-position-horizontal:absolute;mso-position-horizontal-relative:text;mso-position-vertical:absolute;mso-position-vertical-relative:text" o:gfxdata="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" adj="196" strokecolor="black [3200]" strokeweight=".5pt">
+              <v:shape w14:anchorId="65DC7473" id="Elbow Connector 28" o:spid="_x0000_s1026" type="#_x0000_t34" style="position:absolute;margin-left:27pt;margin-top:2.95pt;width:27.5pt;height:30.5pt;z-index:251676672;visibility:visible;mso-wrap-style:square;mso-wrap-distance-left:9pt;mso-wrap-distance-top:0;mso-wrap-distance-right:9pt;mso-wrap-distance-bottom:0;mso-position-horizontal:absolute;mso-position-horizontal-relative:text;mso-position-vertical:absolute;mso-position-vertical-relative:text" o:gfxdata="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" adj="196" strokecolor="black [3200]" strokeweight=".5pt">
                 <v:stroke endarrow="block"/>
               </v:shape>
             </w:pict>
@@ -1813,7 +2151,7 @@
           </mc:Choice>
           <mc:Fallback>
             <w:pict>
-              <v:shape w14:anchorId="1D39324A" id="Elbow Connector 31" o:spid="_x0000_s1026" type="#_x0000_t34" style="position:absolute;margin-left:89.85pt;margin-top:13.65pt;width:31.45pt;height:15.9pt;z-index:251679744;visibility:visible;mso-wrap-style:square;mso-wrap-distance-left:9pt;mso-wrap-distance-top:0;mso-wrap-distance-right:9pt;mso-wrap-distance-bottom:0;mso-position-horizontal:absolute;mso-position-horizontal-relative:text;mso-position-vertical:absolute;mso-position-vertical-relative:text" o:gfxdata="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" strokecolor="black [3200]" strokeweight=".5pt">
+              <v:shape w14:anchorId="3927A71D" id="Elbow Connector 31" o:spid="_x0000_s1026" type="#_x0000_t34" style="position:absolute;margin-left:89.85pt;margin-top:13.65pt;width:31.45pt;height:15.9pt;z-index:251679744;visibility:visible;mso-wrap-style:square;mso-wrap-distance-left:9pt;mso-wrap-distance-top:0;mso-wrap-distance-right:9pt;mso-wrap-distance-bottom:0;mso-position-horizontal:absolute;mso-position-horizontal-relative:text;mso-position-vertical:absolute;mso-position-vertical-relative:text" o:gfxdata="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" strokecolor="black [3200]" strokeweight=".5pt">
                 <v:stroke endarrow="block"/>
               </v:shape>
             </w:pict>
@@ -1882,7 +2220,7 @@
           </mc:Choice>
           <mc:Fallback>
             <w:pict>
-              <v:shape w14:anchorId="04DC2352" id="Elbow Connector 29" o:spid="_x0000_s1026" type="#_x0000_t34" style="position:absolute;margin-left:27.3pt;margin-top:14.85pt;width:19.45pt;height:33.65pt;z-index:251677696;visibility:visible;mso-wrap-style:square;mso-wrap-distance-left:9pt;mso-wrap-distance-top:0;mso-wrap-distance-right:9pt;mso-wrap-distance-bottom:0;mso-position-horizontal:absolute;mso-position-horizontal-relative:text;mso-position-vertical:absolute;mso-position-vertical-relative:text" o:gfxdata="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" adj="-9" strokecolor="black [3200]" strokeweight=".5pt">
+              <v:shape w14:anchorId="05936C6F" id="Elbow Connector 29" o:spid="_x0000_s1026" type="#_x0000_t34" style="position:absolute;margin-left:27.3pt;margin-top:14.85pt;width:19.45pt;height:33.65pt;z-index:251677696;visibility:visible;mso-wrap-style:square;mso-wrap-distance-left:9pt;mso-wrap-distance-top:0;mso-wrap-distance-right:9pt;mso-wrap-distance-bottom:0;mso-position-horizontal:absolute;mso-position-horizontal-relative:text;mso-position-vertical:absolute;mso-position-vertical-relative:text" o:gfxdata="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" adj="-9" strokecolor="black [3200]" strokeweight=".5pt">
                 <v:stroke endarrow="block"/>
               </v:shape>
             </w:pict>
@@ -2066,7 +2404,7 @@
           </mc:Choice>
           <mc:Fallback>
             <w:pict>
-              <v:shape w14:anchorId="6EBEA9F1" id="Elbow Connector 39" o:spid="_x0000_s1026" type="#_x0000_t34" style="position:absolute;margin-left:184.75pt;margin-top:14.6pt;width:31.1pt;height:7.5pt;z-index:251687936;visibility:visible;mso-wrap-style:square;mso-wrap-distance-left:9pt;mso-wrap-distance-top:0;mso-wrap-distance-right:9pt;mso-wrap-distance-bottom:0;mso-position-horizontal:absolute;mso-position-horizontal-relative:text;mso-position-vertical:absolute;mso-position-vertical-relative:text" o:gfxdata="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" strokecolor="black [3200]" strokeweight=".5pt">
+              <v:shape w14:anchorId="3E54DC61" id="Elbow Connector 39" o:spid="_x0000_s1026" type="#_x0000_t34" style="position:absolute;margin-left:184.75pt;margin-top:14.6pt;width:31.1pt;height:7.5pt;z-index:251687936;visibility:visible;mso-wrap-style:square;mso-wrap-distance-left:9pt;mso-wrap-distance-top:0;mso-wrap-distance-right:9pt;mso-wrap-distance-bottom:0;mso-position-horizontal:absolute;mso-position-horizontal-relative:text;mso-position-vertical:absolute;mso-position-vertical-relative:text" o:gfxdata="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" strokecolor="black [3200]" strokeweight=".5pt">
                 <v:stroke endarrow="block"/>
               </v:shape>
             </w:pict>
@@ -2135,7 +2473,7 @@
           </mc:Choice>
           <mc:Fallback>
             <w:pict>
-              <v:shape w14:anchorId="765ED085" id="Elbow Connector 32" o:spid="_x0000_s1026" type="#_x0000_t34" style="position:absolute;margin-left:95.5pt;margin-top:11pt;width:25.75pt;height:18.75pt;flip:y;z-index:251680768;visibility:visible;mso-wrap-style:square;mso-wrap-distance-left:9pt;mso-wrap-distance-top:0;mso-wrap-distance-right:9pt;mso-wrap-distance-bottom:0;mso-position-horizontal:absolute;mso-position-horizontal-relative:text;mso-position-vertical:absolute;mso-position-vertical-relative:text" o:gfxdata="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" adj="8384" strokecolor="black [3200]" strokeweight=".5pt">
+              <v:shape w14:anchorId="0683ACD8" id="Elbow Connector 32" o:spid="_x0000_s1026" type="#_x0000_t34" style="position:absolute;margin-left:95.5pt;margin-top:11pt;width:25.75pt;height:18.75pt;flip:y;z-index:251680768;visibility:visible;mso-wrap-style:square;mso-wrap-distance-left:9pt;mso-wrap-distance-top:0;mso-wrap-distance-right:9pt;mso-wrap-distance-bottom:0;mso-position-horizontal:absolute;mso-position-horizontal-relative:text;mso-position-vertical:absolute;mso-position-vertical-relative:text" o:gfxdata="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" adj="8384" strokecolor="black [3200]" strokeweight=".5pt">
                 <v:stroke endarrow="block"/>
               </v:shape>
             </w:pict>
@@ -2542,7 +2880,7 @@
           </mc:Choice>
           <mc:Fallback>
             <w:pict>
-              <v:shape w14:anchorId="35412FA8" id="Straight Arrow Connector 44" o:spid="_x0000_s1026" type="#_x0000_t32" style="position:absolute;margin-left:304.7pt;margin-top:12.05pt;width:0;height:15.55pt;z-index:251693056;visibility:visible;mso-wrap-style:square;mso-wrap-distance-left:9pt;mso-wrap-distance-top:0;mso-wrap-distance-right:9pt;mso-wrap-distance-bottom:0;mso-position-horizontal:absolute;mso-position-horizontal-relative:text;mso-position-vertical:absolute;mso-position-vertical-relative:text" o:gfxdata="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" strokecolor="black [3200]" strokeweight=".5pt">
+              <v:shape w14:anchorId="50C5F186" id="Straight Arrow Connector 44" o:spid="_x0000_s1026" type="#_x0000_t32" style="position:absolute;margin-left:304.7pt;margin-top:12.05pt;width:0;height:15.55pt;z-index:251693056;visibility:visible;mso-wrap-style:square;mso-wrap-distance-left:9pt;mso-wrap-distance-top:0;mso-wrap-distance-right:9pt;mso-wrap-distance-bottom:0;mso-position-horizontal:absolute;mso-position-horizontal-relative:text;mso-position-vertical:absolute;mso-position-vertical-relative:text" o:gfxdata="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" strokecolor="black [3200]" strokeweight=".5pt">
                 <v:stroke endarrow="block" joinstyle="miter"/>
               </v:shape>
             </w:pict>
@@ -2611,7 +2949,7 @@
           </mc:Choice>
           <mc:Fallback>
             <w:pict>
-              <v:shape w14:anchorId="2BD8ABEC" id="Elbow Connector 42" o:spid="_x0000_s1026" type="#_x0000_t34" style="position:absolute;margin-left:273.35pt;margin-top:3.6pt;width:13.2pt;height:33.6pt;z-index:251691008;visibility:visible;mso-wrap-style:square;mso-wrap-distance-left:9pt;mso-wrap-distance-top:0;mso-wrap-distance-right:9pt;mso-wrap-distance-bottom:0;mso-position-horizontal:absolute;mso-position-horizontal-relative:text;mso-position-vertical:absolute;mso-position-vertical-relative:text" o:gfxdata="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" adj="-17" strokecolor="black [3200]" strokeweight=".5pt">
+              <v:shape w14:anchorId="46E28A5D" id="Elbow Connector 42" o:spid="_x0000_s1026" type="#_x0000_t34" style="position:absolute;margin-left:273.35pt;margin-top:3.6pt;width:13.2pt;height:33.6pt;z-index:251691008;visibility:visible;mso-wrap-style:square;mso-wrap-distance-left:9pt;mso-wrap-distance-top:0;mso-wrap-distance-right:9pt;mso-wrap-distance-bottom:0;mso-position-horizontal:absolute;mso-position-horizontal-relative:text;mso-position-vertical:absolute;mso-position-vertical-relative:text" o:gfxdata="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" adj="-17" strokecolor="black [3200]" strokeweight=".5pt">
                 <v:stroke endarrow="block"/>
               </v:shape>
             </w:pict>
@@ -2678,7 +3016,7 @@
           </mc:Choice>
           <mc:Fallback>
             <w:pict>
-              <v:shape w14:anchorId="38C9C2E1" id="Straight Arrow Connector 41" o:spid="_x0000_s1026" type="#_x0000_t32" style="position:absolute;margin-left:273.15pt;margin-top:3.2pt;width:13.2pt;height:0;z-index:251689984;visibility:visible;mso-wrap-style:square;mso-wrap-distance-left:9pt;mso-wrap-distance-top:0;mso-wrap-distance-right:9pt;mso-wrap-distance-bottom:0;mso-position-horizontal:absolute;mso-position-horizontal-relative:text;mso-position-vertical:absolute;mso-position-vertical-relative:text" o:gfxdata="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" strokecolor="black [3200]" strokeweight=".5pt">
+              <v:shape w14:anchorId="6B8A17C8" id="Straight Arrow Connector 41" o:spid="_x0000_s1026" type="#_x0000_t32" style="position:absolute;margin-left:273.15pt;margin-top:3.2pt;width:13.2pt;height:0;z-index:251689984;visibility:visible;mso-wrap-style:square;mso-wrap-distance-left:9pt;mso-wrap-distance-top:0;mso-wrap-distance-right:9pt;mso-wrap-distance-bottom:0;mso-position-horizontal:absolute;mso-position-horizontal-relative:text;mso-position-vertical:absolute;mso-position-vertical-relative:text" o:gfxdata="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" strokecolor="black [3200]" strokeweight=".5pt">
                 <v:stroke endarrow="block" joinstyle="miter"/>
               </v:shape>
             </w:pict>
@@ -2745,7 +3083,7 @@
           </mc:Choice>
           <mc:Fallback>
             <w:pict>
-              <v:shape w14:anchorId="5A7BC218" id="Straight Arrow Connector 35" o:spid="_x0000_s1026" type="#_x0000_t32" style="position:absolute;margin-left:150.6pt;margin-top:1.8pt;width:0;height:36.1pt;z-index:251683840;visibility:visible;mso-wrap-style:square;mso-wrap-distance-left:9pt;mso-wrap-distance-top:0;mso-wrap-distance-right:9pt;mso-wrap-distance-bottom:0;mso-position-horizontal:absolute;mso-position-horizontal-relative:text;mso-position-vertical:absolute;mso-position-vertical-relative:text" o:gfxdata="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" strokecolor="black [3200]" strokeweight=".5pt">
+              <v:shape w14:anchorId="06F3BB8A" id="Straight Arrow Connector 35" o:spid="_x0000_s1026" type="#_x0000_t32" style="position:absolute;margin-left:150.6pt;margin-top:1.8pt;width:0;height:36.1pt;z-index:251683840;visibility:visible;mso-wrap-style:square;mso-wrap-distance-left:9pt;mso-wrap-distance-top:0;mso-wrap-distance-right:9pt;mso-wrap-distance-bottom:0;mso-position-horizontal:absolute;mso-position-horizontal-relative:text;mso-position-vertical:absolute;mso-position-vertical-relative:text" o:gfxdata="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" strokecolor="black [3200]" strokeweight=".5pt">
                 <v:stroke endarrow="block" joinstyle="miter"/>
               </v:shape>
             </w:pict>
@@ -2814,7 +3152,7 @@
           </mc:Choice>
           <mc:Fallback>
             <w:pict>
-              <v:shape w14:anchorId="6C6A23CB" id="Elbow Connector 30" o:spid="_x0000_s1026" type="#_x0000_t34" style="position:absolute;margin-left:27.35pt;margin-top:11.35pt;width:28.75pt;height:37.8pt;z-index:251678720;visibility:visible;mso-wrap-style:square;mso-wrap-distance-left:9pt;mso-wrap-distance-top:0;mso-wrap-distance-right:9pt;mso-wrap-distance-bottom:0;mso-position-horizontal:absolute;mso-position-horizontal-relative:text;mso-position-vertical:absolute;mso-position-vertical-relative:text" o:gfxdata="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" adj="-72" strokecolor="black [3200]" strokeweight=".5pt">
+              <v:shape w14:anchorId="4A423A04" id="Elbow Connector 30" o:spid="_x0000_s1026" type="#_x0000_t34" style="position:absolute;margin-left:27.35pt;margin-top:11.35pt;width:28.75pt;height:37.8pt;z-index:251678720;visibility:visible;mso-wrap-style:square;mso-wrap-distance-left:9pt;mso-wrap-distance-top:0;mso-wrap-distance-right:9pt;mso-wrap-distance-bottom:0;mso-position-horizontal:absolute;mso-position-horizontal-relative:text;mso-position-vertical:absolute;mso-position-vertical-relative:text" o:gfxdata="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" adj="-72" strokecolor="black [3200]" strokeweight=".5pt">
                 <v:stroke endarrow="block"/>
               </v:shape>
             </w:pict>
@@ -3446,7 +3784,7 @@
           </mc:Choice>
           <mc:Fallback>
             <w:pict>
-              <v:shape w14:anchorId="44E12D49" id="Elbow Connector 36" o:spid="_x0000_s1026" type="#_x0000_t34" style="position:absolute;margin-left:129.15pt;margin-top:2.2pt;width:16.95pt;height:24.35pt;z-index:251684864;visibility:visible;mso-wrap-style:square;mso-wrap-distance-left:9pt;mso-wrap-distance-top:0;mso-wrap-distance-right:9pt;mso-wrap-distance-bottom:0;mso-position-horizontal:absolute;mso-position-horizontal-relative:text;mso-position-vertical:absolute;mso-position-vertical-relative:text" o:gfxdata="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" adj="781" strokecolor="black [3200]" strokeweight=".5pt">
+              <v:shape w14:anchorId="1EFEEEF9" id="Elbow Connector 36" o:spid="_x0000_s1026" type="#_x0000_t34" style="position:absolute;margin-left:129.15pt;margin-top:2.2pt;width:16.95pt;height:24.35pt;z-index:251684864;visibility:visible;mso-wrap-style:square;mso-wrap-distance-left:9pt;mso-wrap-distance-top:0;mso-wrap-distance-right:9pt;mso-wrap-distance-bottom:0;mso-position-horizontal:absolute;mso-position-horizontal-relative:text;mso-position-vertical:absolute;mso-position-vertical-relative:text" o:gfxdata="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" adj="781" strokecolor="black [3200]" strokeweight=".5pt">
                 <v:stroke endarrow="block"/>
               </v:shape>
             </w:pict>
@@ -3748,7 +4086,7 @@
           </mc:Choice>
           <mc:Fallback>
             <w:pict>
-              <v:shape w14:anchorId="451CABA7" id="Elbow Connector 37" o:spid="_x0000_s1026" type="#_x0000_t34" style="position:absolute;margin-left:129.9pt;margin-top:8.05pt;width:17.7pt;height:29.65pt;z-index:251685888;visibility:visible;mso-wrap-style:square;mso-wrap-distance-left:9pt;mso-wrap-distance-top:0;mso-wrap-distance-right:9pt;mso-wrap-distance-bottom:0;mso-position-horizontal:absolute;mso-position-horizontal-relative:text;mso-position-vertical:absolute;mso-position-vertical-relative:text" o:gfxdata="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" adj="-132" strokecolor="black [3200]" strokeweight=".5pt">
+              <v:shape w14:anchorId="11034092" id="Elbow Connector 37" o:spid="_x0000_s1026" type="#_x0000_t34" style="position:absolute;margin-left:129.9pt;margin-top:8.05pt;width:17.7pt;height:29.65pt;z-index:251685888;visibility:visible;mso-wrap-style:square;mso-wrap-distance-left:9pt;mso-wrap-distance-top:0;mso-wrap-distance-right:9pt;mso-wrap-distance-bottom:0;mso-position-horizontal:absolute;mso-position-horizontal-relative:text;mso-position-vertical:absolute;mso-position-vertical-relative:text" o:gfxdata="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" adj="-132" strokecolor="black [3200]" strokeweight=".5pt">
                 <v:stroke endarrow="block"/>
               </v:shape>
             </w:pict>
@@ -4712,6 +5050,52 @@
       <w:contextualSpacing/>
     </w:pPr>
   </w:style>
+  <w:style w:type="table" w:styleId="TableGrid">
+    <w:name w:val="Table Grid"/>
+    <w:basedOn w:val="TableNormal"/>
+    <w:uiPriority w:val="39"/>
+    <w:rsid w:val="00CC37AD"/>
+    <w:pPr>
+      <w:spacing w:after="0" w:line="240" w:lineRule="auto"/>
+    </w:pPr>
+    <w:tblPr>
+      <w:tblBorders>
+        <w:top w:val="single" w:sz="4" w:space="0" w:color="auto"/>
+        <w:left w:val="single" w:sz="4" w:space="0" w:color="auto"/>
+        <w:bottom w:val="single" w:sz="4" w:space="0" w:color="auto"/>
+        <w:right w:val="single" w:sz="4" w:space="0" w:color="auto"/>
+        <w:insideH w:val="single" w:sz="4" w:space="0" w:color="auto"/>
+        <w:insideV w:val="single" w:sz="4" w:space="0" w:color="auto"/>
+      </w:tblBorders>
+    </w:tblPr>
+  </w:style>
+  <w:style w:type="paragraph" w:styleId="NormalWeb">
+    <w:name w:val="Normal (Web)"/>
+    <w:basedOn w:val="Normal"/>
+    <w:uiPriority w:val="99"/>
+    <w:semiHidden/>
+    <w:unhideWhenUsed/>
+    <w:rsid w:val="002D6DFB"/>
+    <w:pPr>
+      <w:spacing w:before="100" w:beforeAutospacing="1" w:after="100" w:afterAutospacing="1" w:line="240" w:lineRule="auto"/>
+    </w:pPr>
+    <w:rPr>
+      <w:rFonts w:ascii="Times New Roman" w:eastAsia="Times New Roman" w:hAnsi="Times New Roman" w:cs="Times New Roman"/>
+      <w:sz w:val="24"/>
+      <w:szCs w:val="24"/>
+    </w:rPr>
+  </w:style>
+  <w:style w:type="character" w:styleId="Hyperlink">
+    <w:name w:val="Hyperlink"/>
+    <w:basedOn w:val="DefaultParagraphFont"/>
+    <w:uiPriority w:val="99"/>
+    <w:unhideWhenUsed/>
+    <w:rsid w:val="00DB7D72"/>
+    <w:rPr>
+      <w:color w:val="0563C1" w:themeColor="hyperlink"/>
+      <w:u w:val="single"/>
+    </w:rPr>
+  </w:style>
 </w:styles>
 </file>
 

</xml_diff>

<commit_message>
Documentation 1+4+3 are done, 2 is left
</commit_message>
<xml_diff>
--- a/Design.docx
+++ b/Design.docx
@@ -345,21 +345,8 @@
       </w:r>
       <w:r>
         <w:tab/>
-        <w:t xml:space="preserve">Python3 main.py </w:t>
-      </w:r>
-      <w:proofErr w:type="spellStart"/>
-      <w:r>
-        <w:t>DatabaseUSerName</w:t>
-      </w:r>
-      <w:proofErr w:type="spellEnd"/>
-      <w:r>
-        <w:t xml:space="preserve"> </w:t>
-      </w:r>
-      <w:proofErr w:type="spellStart"/>
-      <w:r>
-        <w:t>DatabasePassword</w:t>
-      </w:r>
-      <w:proofErr w:type="spellEnd"/>
+        <w:t>Python3 main.py DatabaseUSerName DatabasePassword</w:t>
+      </w:r>
     </w:p>
     <w:p>
       <w:pPr>
@@ -594,9 +581,42 @@
         <w:t>Testing Strategy:</w:t>
       </w:r>
     </w:p>
-    <w:p/>
-    <w:p/>
-    <w:p/>
+    <w:p>
+      <w:r>
+        <w:t xml:space="preserve">The program was developed under control database conditions where the database had a small data sample. This allowed us to manually verify the output of each of the queries required by the program. Manual verification of the contents of the database was also done to verify updates or deletions from the database that occurred in the program. </w:t>
+      </w:r>
+    </w:p>
+    <w:p>
+      <w:r>
+        <w:t xml:space="preserve">Basic input and output from the program was also tested to insure that the program behaved as expected. This led to the development of error checking methods for data inputted from the user. This can mostly be seen in the case of the splash menu, the user menu and date entries into the program. </w:t>
+      </w:r>
+    </w:p>
+    <w:p>
+      <w:r>
+        <w:t>There was a</w:t>
+      </w:r>
+      <w:r>
+        <w:t>lso integration testing which occurred to insure that the program worked after combining all the modules/classes together.</w:t>
+      </w:r>
+    </w:p>
+    <w:p>
+      <w:r>
+        <w:t>The tests had a small data coverage overall and regression testing ensured that the program maintained its working integrity after big changes occurred.</w:t>
+      </w:r>
+    </w:p>
+    <w:p>
+      <w:r>
+        <w:t>Bugs:</w:t>
+      </w:r>
+    </w:p>
+    <w:p>
+      <w:r>
+        <w:lastRenderedPageBreak/>
+        <w:t xml:space="preserve">Most of the bugs that were found within the program were basic input/output bugs based on improper handling of user inputs. Some basic bugs were also found that led the user to input invalid data into the system which led to the program being stuck in an infinite loop. Some bugs also occurred through the translation of user inputs into Oracle queries. </w:t>
+      </w:r>
+      <w:bookmarkStart w:id="0" w:name="_GoBack"/>
+      <w:bookmarkEnd w:id="0"/>
+    </w:p>
     <w:p>
       <w:r>
         <w:t>Group Break-Down Strategy:</w:t>
@@ -607,34 +627,10 @@
         <w:t xml:space="preserve">The project was divided based </w:t>
       </w:r>
       <w:r>
-        <w:t xml:space="preserve">on the provided requirements. To improve coordination between the group, the separation of tasks revolved around the exclusive ownership of classes (files). This meant that an individual had full control over their work. The project relied on </w:t>
-      </w:r>
-      <w:proofErr w:type="spellStart"/>
-      <w:r>
-        <w:t>git</w:t>
-      </w:r>
-      <w:proofErr w:type="spellEnd"/>
-      <w:r>
-        <w:t xml:space="preserve"> and </w:t>
-      </w:r>
-      <w:proofErr w:type="spellStart"/>
-      <w:r>
-        <w:t>github</w:t>
-      </w:r>
-      <w:proofErr w:type="spellEnd"/>
-      <w:r>
-        <w:t xml:space="preserve"> as a way to give the project version control and the ability to allow the group to work with the most current code.</w:t>
-      </w:r>
-      <w:r>
-        <w:t xml:space="preserve"> For a close look at the </w:t>
-      </w:r>
-      <w:proofErr w:type="spellStart"/>
-      <w:r>
-        <w:t>github</w:t>
-      </w:r>
-      <w:proofErr w:type="spellEnd"/>
-      <w:r>
-        <w:t xml:space="preserve"> repo please see the following link:</w:t>
+        <w:t>on the provided requirements. To improve coordination between the group, the separation of tasks revolved around the exclusive ownership of classes (files). This meant that an individual had full control over their work. The project relied on git and github as a way to give the project version control and the ability to allow the group to work with the most current code.</w:t>
+      </w:r>
+      <w:r>
+        <w:t xml:space="preserve"> For a close look at the github repo please see the following link:</w:t>
       </w:r>
     </w:p>
     <w:p>
@@ -707,15 +703,7 @@
           </w:p>
           <w:p>
             <w:r>
-              <w:t xml:space="preserve"> 6.5 </w:t>
-            </w:r>
-            <w:proofErr w:type="spellStart"/>
-            <w:r>
-              <w:t>hrs</w:t>
-            </w:r>
-            <w:proofErr w:type="spellEnd"/>
-            <w:r>
-              <w:t xml:space="preserve"> – Oct 20</w:t>
+              <w:t xml:space="preserve"> 6.5 hrs – Oct 20</w:t>
             </w:r>
           </w:p>
         </w:tc>
@@ -725,13 +713,8 @@
           </w:tcPr>
           <w:p>
             <w:r>
-              <w:t xml:space="preserve">Search Requirement: 10.5 </w:t>
+              <w:t>Search Requirement: 10.5 hrs</w:t>
             </w:r>
-            <w:proofErr w:type="spellStart"/>
-            <w:r>
-              <w:t>hrs</w:t>
-            </w:r>
-            <w:proofErr w:type="spellEnd"/>
           </w:p>
         </w:tc>
       </w:tr>
@@ -742,15 +725,7 @@
           </w:tcPr>
           <w:p>
             <w:r>
-              <w:t xml:space="preserve">Main menu (main.py): 2 </w:t>
-            </w:r>
-            <w:proofErr w:type="spellStart"/>
-            <w:r>
-              <w:t>hrs</w:t>
-            </w:r>
-            <w:proofErr w:type="spellEnd"/>
-            <w:r>
-              <w:t xml:space="preserve"> – Oct 21</w:t>
+              <w:t>Main menu (main.py): 2 hrs – Oct 21</w:t>
             </w:r>
           </w:p>
         </w:tc>
@@ -760,13 +735,8 @@
           </w:tcPr>
           <w:p>
             <w:r>
-              <w:t xml:space="preserve">Airline Agent requirements: 2 </w:t>
+              <w:t>Airline Agent requirements: 2 hrs</w:t>
             </w:r>
-            <w:proofErr w:type="spellStart"/>
-            <w:r>
-              <w:t>hrs</w:t>
-            </w:r>
-            <w:proofErr w:type="spellEnd"/>
           </w:p>
         </w:tc>
       </w:tr>
@@ -777,15 +747,7 @@
           </w:tcPr>
           <w:p>
             <w:r>
-              <w:t xml:space="preserve">Logout feature: .5 </w:t>
-            </w:r>
-            <w:proofErr w:type="spellStart"/>
-            <w:r>
-              <w:t>hrs</w:t>
-            </w:r>
-            <w:proofErr w:type="spellEnd"/>
-            <w:r>
-              <w:t xml:space="preserve"> – Oct 21</w:t>
+              <w:t>Logout feature: .5 hrs – Oct 21</w:t>
             </w:r>
           </w:p>
         </w:tc>
@@ -807,15 +769,7 @@
           </w:tcPr>
           <w:p>
             <w:r>
-              <w:t xml:space="preserve">Listing Bookings: 2.5 </w:t>
-            </w:r>
-            <w:proofErr w:type="spellStart"/>
-            <w:r>
-              <w:t>hrs</w:t>
-            </w:r>
-            <w:proofErr w:type="spellEnd"/>
-            <w:r>
-              <w:t xml:space="preserve"> – Oct 22-23</w:t>
+              <w:t>Listing Bookings: 2.5 hrs – Oct 22-23</w:t>
             </w:r>
           </w:p>
         </w:tc>
@@ -842,46 +796,7 @@
           </w:p>
           <w:p>
             <w:r>
-              <w:t xml:space="preserve">4 </w:t>
-            </w:r>
-            <w:proofErr w:type="spellStart"/>
-            <w:r>
-              <w:t>hrs</w:t>
-            </w:r>
-            <w:proofErr w:type="spellEnd"/>
-            <w:r>
-              <w:t xml:space="preserve"> – Oct 24</w:t>
-            </w:r>
-          </w:p>
-        </w:tc>
-        <w:tc>
-          <w:tcPr>
-            <w:tcW w:w="4675" w:type="dxa"/>
-          </w:tcPr>
-          <w:p/>
-        </w:tc>
-      </w:tr>
-      <w:tr>
-        <w:tc>
-          <w:tcPr>
-            <w:tcW w:w="4675" w:type="dxa"/>
-          </w:tcPr>
-          <w:p>
-            <w:proofErr w:type="spellStart"/>
-            <w:r>
-              <w:t>CancellingBookings</w:t>
-            </w:r>
-            <w:proofErr w:type="spellEnd"/>
-            <w:r>
-              <w:t xml:space="preserve">: 1 </w:t>
-            </w:r>
-            <w:proofErr w:type="spellStart"/>
-            <w:r>
-              <w:t>hr</w:t>
-            </w:r>
-            <w:proofErr w:type="spellEnd"/>
-            <w:r>
-              <w:t xml:space="preserve"> – Oct 24</w:t>
+              <w:t>4 hrs – Oct 24</w:t>
             </w:r>
           </w:p>
         </w:tc>
@@ -899,15 +814,7 @@
           </w:tcPr>
           <w:p>
             <w:r>
-              <w:t xml:space="preserve">Merging project: 1 </w:t>
-            </w:r>
-            <w:proofErr w:type="spellStart"/>
-            <w:r>
-              <w:t>hr</w:t>
-            </w:r>
-            <w:proofErr w:type="spellEnd"/>
-            <w:r>
-              <w:t xml:space="preserve"> – Oct 26</w:t>
+              <w:t>CancellingBookings: 1 hr – Oct 24</w:t>
             </w:r>
           </w:p>
         </w:tc>
@@ -925,15 +832,25 @@
           </w:tcPr>
           <w:p>
             <w:r>
-              <w:t xml:space="preserve">Documentation:2 </w:t>
+              <w:t>Merging project: 1 hr – Oct 26</w:t>
             </w:r>
-            <w:proofErr w:type="spellStart"/>
+          </w:p>
+        </w:tc>
+        <w:tc>
+          <w:tcPr>
+            <w:tcW w:w="4675" w:type="dxa"/>
+          </w:tcPr>
+          <w:p/>
+        </w:tc>
+      </w:tr>
+      <w:tr>
+        <w:tc>
+          <w:tcPr>
+            <w:tcW w:w="4675" w:type="dxa"/>
+          </w:tcPr>
+          <w:p>
             <w:r>
-              <w:t>hr</w:t>
-            </w:r>
-            <w:proofErr w:type="spellEnd"/>
-            <w:r>
-              <w:t xml:space="preserve"> – Oct 26-27</w:t>
+              <w:t>Documentation:2 hr – Oct 26-27</w:t>
             </w:r>
           </w:p>
         </w:tc>
@@ -987,10 +904,7 @@
         <w:br w:type="page"/>
       </w:r>
     </w:p>
-    <w:p>
-      <w:bookmarkStart w:id="0" w:name="_GoBack"/>
-      <w:bookmarkEnd w:id="0"/>
-    </w:p>
+    <w:p/>
     <w:p>
       <w:pPr>
         <w:rPr>
@@ -1192,7 +1106,7 @@
           </mc:Choice>
           <mc:Fallback>
             <w:pict>
-              <v:shapetype w14:anchorId="64602102" id="_x0000_t32" coordsize="21600,21600" o:spt="32" o:oned="t" path="m,l21600,21600e" filled="f">
+              <v:shapetype w14:anchorId="7476F137" id="_x0000_t32" coordsize="21600,21600" o:spt="32" o:oned="t" path="m,l21600,21600e" filled="f">
                 <v:path arrowok="t" fillok="f" o:connecttype="none"/>
                 <o:lock v:ext="edit" shapetype="t"/>
               </v:shapetype>
@@ -1277,7 +1191,7 @@
           </mc:Choice>
           <mc:Fallback>
             <w:pict>
-              <v:shape w14:anchorId="10918968" id="Straight Arrow Connector 34" o:spid="_x0000_s1026" type="#_x0000_t32" style="position:absolute;margin-left:83.5pt;margin-top:10.55pt;width:46.75pt;height:0;flip:x;z-index:251682816;visibility:visible;mso-wrap-style:square;mso-wrap-distance-left:9pt;mso-wrap-distance-top:0;mso-wrap-distance-right:9pt;mso-wrap-distance-bottom:0;mso-position-horizontal:absolute;mso-position-horizontal-relative:text;mso-position-vertical:absolute;mso-position-vertical-relative:text" o:gfxdata="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" strokecolor="black [3200]" strokeweight=".5pt">
+              <v:shape w14:anchorId="46D35CA5" id="Straight Arrow Connector 34" o:spid="_x0000_s1026" type="#_x0000_t32" style="position:absolute;margin-left:83.5pt;margin-top:10.55pt;width:46.75pt;height:0;flip:x;z-index:251682816;visibility:visible;mso-wrap-style:square;mso-wrap-distance-left:9pt;mso-wrap-distance-top:0;mso-wrap-distance-right:9pt;mso-wrap-distance-bottom:0;mso-position-horizontal:absolute;mso-position-horizontal-relative:text;mso-position-vertical:absolute;mso-position-vertical-relative:text" o:gfxdata="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" strokecolor="black [3200]" strokeweight=".5pt">
                 <v:stroke endarrow="block" joinstyle="miter"/>
               </v:shape>
             </w:pict>
@@ -1574,7 +1488,7 @@
           </mc:Choice>
           <mc:Fallback>
             <w:pict>
-              <v:shape w14:anchorId="55CE7CC2" id="Straight Arrow Connector 43" o:spid="_x0000_s1026" type="#_x0000_t32" style="position:absolute;margin-left:257.3pt;margin-top:6.65pt;width:26.6pt;height:0;z-index:251692032;visibility:visible;mso-wrap-style:square;mso-wrap-distance-left:9pt;mso-wrap-distance-top:0;mso-wrap-distance-right:9pt;mso-wrap-distance-bottom:0;mso-position-horizontal:absolute;mso-position-horizontal-relative:text;mso-position-vertical:absolute;mso-position-vertical-relative:text" o:gfxdata="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" strokecolor="black [3200]" strokeweight=".5pt">
+              <v:shape w14:anchorId="1CFF2EE6" id="Straight Arrow Connector 43" o:spid="_x0000_s1026" type="#_x0000_t32" style="position:absolute;margin-left:257.3pt;margin-top:6.65pt;width:26.6pt;height:0;z-index:251692032;visibility:visible;mso-wrap-style:square;mso-wrap-distance-left:9pt;mso-wrap-distance-top:0;mso-wrap-distance-right:9pt;mso-wrap-distance-bottom:0;mso-position-horizontal:absolute;mso-position-horizontal-relative:text;mso-position-vertical:absolute;mso-position-vertical-relative:text" o:gfxdata="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" strokecolor="black [3200]" strokeweight=".5pt">
                 <v:stroke endarrow="block" joinstyle="miter"/>
               </v:shape>
             </w:pict>
@@ -1641,7 +1555,7 @@
           </mc:Choice>
           <mc:Fallback>
             <w:pict>
-              <v:shapetype w14:anchorId="28E15B3D" id="_x0000_t34" coordsize="21600,21600" o:spt="34" o:oned="t" adj="10800" path="m,l@0,0@0,21600,21600,21600e" filled="f">
+              <v:shapetype w14:anchorId="53E3C5BF" id="_x0000_t34" coordsize="21600,21600" o:spt="34" o:oned="t" adj="10800" path="m,l@0,0@0,21600,21600,21600e" filled="f">
                 <v:stroke joinstyle="miter"/>
                 <v:formulas>
                   <v:f eqn="val #0"/>
@@ -1719,7 +1633,7 @@
           </mc:Choice>
           <mc:Fallback>
             <w:pict>
-              <v:shape w14:anchorId="040EDDFE" id="Elbow Connector 38" o:spid="_x0000_s1026" type="#_x0000_t34" style="position:absolute;margin-left:184.75pt;margin-top:10.8pt;width:32.5pt;height:30pt;flip:y;z-index:251686912;visibility:visible;mso-wrap-style:square;mso-wrap-distance-left:9pt;mso-wrap-distance-top:0;mso-wrap-distance-right:9pt;mso-wrap-distance-bottom:0;mso-position-horizontal:absolute;mso-position-horizontal-relative:text;mso-position-vertical:absolute;mso-position-vertical-relative:text" o:gfxdata="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" strokecolor="black [3200]" strokeweight=".5pt">
+              <v:shape w14:anchorId="6E26C10E" id="Elbow Connector 38" o:spid="_x0000_s1026" type="#_x0000_t34" style="position:absolute;margin-left:184.75pt;margin-top:10.8pt;width:32.5pt;height:30pt;flip:y;z-index:251686912;visibility:visible;mso-wrap-style:square;mso-wrap-distance-left:9pt;mso-wrap-distance-top:0;mso-wrap-distance-right:9pt;mso-wrap-distance-bottom:0;mso-position-horizontal:absolute;mso-position-horizontal-relative:text;mso-position-vertical:absolute;mso-position-vertical-relative:text" o:gfxdata="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" strokecolor="black [3200]" strokeweight=".5pt">
                 <v:stroke endarrow="block"/>
               </v:shape>
             </w:pict>
@@ -1786,7 +1700,7 @@
           </mc:Choice>
           <mc:Fallback>
             <w:pict>
-              <v:shape w14:anchorId="4647543F" id="Straight Arrow Connector 33" o:spid="_x0000_s1026" type="#_x0000_t32" style="position:absolute;margin-left:150.8pt;margin-top:1.5pt;width:0;height:36.05pt;flip:y;z-index:251681792;visibility:visible;mso-wrap-style:square;mso-wrap-distance-left:9pt;mso-wrap-distance-top:0;mso-wrap-distance-right:9pt;mso-wrap-distance-bottom:0;mso-position-horizontal:absolute;mso-position-horizontal-relative:text;mso-position-vertical:absolute;mso-position-vertical-relative:text" o:gfxdata="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" strokecolor="black [3200]" strokeweight=".5pt">
+              <v:shape w14:anchorId="361AB8B4" id="Straight Arrow Connector 33" o:spid="_x0000_s1026" type="#_x0000_t32" style="position:absolute;margin-left:150.8pt;margin-top:1.5pt;width:0;height:36.05pt;flip:y;z-index:251681792;visibility:visible;mso-wrap-style:square;mso-wrap-distance-left:9pt;mso-wrap-distance-top:0;mso-wrap-distance-right:9pt;mso-wrap-distance-bottom:0;mso-position-horizontal:absolute;mso-position-horizontal-relative:text;mso-position-vertical:absolute;mso-position-vertical-relative:text" o:gfxdata="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" strokecolor="black [3200]" strokeweight=".5pt">
                 <v:stroke endarrow="block" joinstyle="miter"/>
               </v:shape>
             </w:pict>
@@ -1855,7 +1769,7 @@
           </mc:Choice>
           <mc:Fallback>
             <w:pict>
-              <v:shape w14:anchorId="65DC7473" id="Elbow Connector 28" o:spid="_x0000_s1026" type="#_x0000_t34" style="position:absolute;margin-left:27pt;margin-top:2.95pt;width:27.5pt;height:30.5pt;z-index:251676672;visibility:visible;mso-wrap-style:square;mso-wrap-distance-left:9pt;mso-wrap-distance-top:0;mso-wrap-distance-right:9pt;mso-wrap-distance-bottom:0;mso-position-horizontal:absolute;mso-position-horizontal-relative:text;mso-position-vertical:absolute;mso-position-vertical-relative:text" o:gfxdata="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" adj="196" strokecolor="black [3200]" strokeweight=".5pt">
+              <v:shape w14:anchorId="3ABF5F6C" id="Elbow Connector 28" o:spid="_x0000_s1026" type="#_x0000_t34" style="position:absolute;margin-left:27pt;margin-top:2.95pt;width:27.5pt;height:30.5pt;z-index:251676672;visibility:visible;mso-wrap-style:square;mso-wrap-distance-left:9pt;mso-wrap-distance-top:0;mso-wrap-distance-right:9pt;mso-wrap-distance-bottom:0;mso-position-horizontal:absolute;mso-position-horizontal-relative:text;mso-position-vertical:absolute;mso-position-vertical-relative:text" o:gfxdata="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" adj="196" strokecolor="black [3200]" strokeweight=".5pt">
                 <v:stroke endarrow="block"/>
               </v:shape>
             </w:pict>
@@ -2151,7 +2065,7 @@
           </mc:Choice>
           <mc:Fallback>
             <w:pict>
-              <v:shape w14:anchorId="3927A71D" id="Elbow Connector 31" o:spid="_x0000_s1026" type="#_x0000_t34" style="position:absolute;margin-left:89.85pt;margin-top:13.65pt;width:31.45pt;height:15.9pt;z-index:251679744;visibility:visible;mso-wrap-style:square;mso-wrap-distance-left:9pt;mso-wrap-distance-top:0;mso-wrap-distance-right:9pt;mso-wrap-distance-bottom:0;mso-position-horizontal:absolute;mso-position-horizontal-relative:text;mso-position-vertical:absolute;mso-position-vertical-relative:text" o:gfxdata="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" strokecolor="black [3200]" strokeweight=".5pt">
+              <v:shape w14:anchorId="02F5E770" id="Elbow Connector 31" o:spid="_x0000_s1026" type="#_x0000_t34" style="position:absolute;margin-left:89.85pt;margin-top:13.65pt;width:31.45pt;height:15.9pt;z-index:251679744;visibility:visible;mso-wrap-style:square;mso-wrap-distance-left:9pt;mso-wrap-distance-top:0;mso-wrap-distance-right:9pt;mso-wrap-distance-bottom:0;mso-position-horizontal:absolute;mso-position-horizontal-relative:text;mso-position-vertical:absolute;mso-position-vertical-relative:text" o:gfxdata="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" strokecolor="black [3200]" strokeweight=".5pt">
                 <v:stroke endarrow="block"/>
               </v:shape>
             </w:pict>
@@ -2220,7 +2134,7 @@
           </mc:Choice>
           <mc:Fallback>
             <w:pict>
-              <v:shape w14:anchorId="05936C6F" id="Elbow Connector 29" o:spid="_x0000_s1026" type="#_x0000_t34" style="position:absolute;margin-left:27.3pt;margin-top:14.85pt;width:19.45pt;height:33.65pt;z-index:251677696;visibility:visible;mso-wrap-style:square;mso-wrap-distance-left:9pt;mso-wrap-distance-top:0;mso-wrap-distance-right:9pt;mso-wrap-distance-bottom:0;mso-position-horizontal:absolute;mso-position-horizontal-relative:text;mso-position-vertical:absolute;mso-position-vertical-relative:text" o:gfxdata="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" adj="-9" strokecolor="black [3200]" strokeweight=".5pt">
+              <v:shape w14:anchorId="4B70682D" id="Elbow Connector 29" o:spid="_x0000_s1026" type="#_x0000_t34" style="position:absolute;margin-left:27.3pt;margin-top:14.85pt;width:19.45pt;height:33.65pt;z-index:251677696;visibility:visible;mso-wrap-style:square;mso-wrap-distance-left:9pt;mso-wrap-distance-top:0;mso-wrap-distance-right:9pt;mso-wrap-distance-bottom:0;mso-position-horizontal:absolute;mso-position-horizontal-relative:text;mso-position-vertical:absolute;mso-position-vertical-relative:text" o:gfxdata="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" adj="-9" strokecolor="black [3200]" strokeweight=".5pt">
                 <v:stroke endarrow="block"/>
               </v:shape>
             </w:pict>
@@ -2404,7 +2318,7 @@
           </mc:Choice>
           <mc:Fallback>
             <w:pict>
-              <v:shape w14:anchorId="3E54DC61" id="Elbow Connector 39" o:spid="_x0000_s1026" type="#_x0000_t34" style="position:absolute;margin-left:184.75pt;margin-top:14.6pt;width:31.1pt;height:7.5pt;z-index:251687936;visibility:visible;mso-wrap-style:square;mso-wrap-distance-left:9pt;mso-wrap-distance-top:0;mso-wrap-distance-right:9pt;mso-wrap-distance-bottom:0;mso-position-horizontal:absolute;mso-position-horizontal-relative:text;mso-position-vertical:absolute;mso-position-vertical-relative:text" o:gfxdata="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" strokecolor="black [3200]" strokeweight=".5pt">
+              <v:shape w14:anchorId="57E66294" id="Elbow Connector 39" o:spid="_x0000_s1026" type="#_x0000_t34" style="position:absolute;margin-left:184.75pt;margin-top:14.6pt;width:31.1pt;height:7.5pt;z-index:251687936;visibility:visible;mso-wrap-style:square;mso-wrap-distance-left:9pt;mso-wrap-distance-top:0;mso-wrap-distance-right:9pt;mso-wrap-distance-bottom:0;mso-position-horizontal:absolute;mso-position-horizontal-relative:text;mso-position-vertical:absolute;mso-position-vertical-relative:text" o:gfxdata="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" strokecolor="black [3200]" strokeweight=".5pt">
                 <v:stroke endarrow="block"/>
               </v:shape>
             </w:pict>
@@ -2473,7 +2387,7 @@
           </mc:Choice>
           <mc:Fallback>
             <w:pict>
-              <v:shape w14:anchorId="0683ACD8" id="Elbow Connector 32" o:spid="_x0000_s1026" type="#_x0000_t34" style="position:absolute;margin-left:95.5pt;margin-top:11pt;width:25.75pt;height:18.75pt;flip:y;z-index:251680768;visibility:visible;mso-wrap-style:square;mso-wrap-distance-left:9pt;mso-wrap-distance-top:0;mso-wrap-distance-right:9pt;mso-wrap-distance-bottom:0;mso-position-horizontal:absolute;mso-position-horizontal-relative:text;mso-position-vertical:absolute;mso-position-vertical-relative:text" o:gfxdata="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" adj="8384" strokecolor="black [3200]" strokeweight=".5pt">
+              <v:shape w14:anchorId="202DA1D1" id="Elbow Connector 32" o:spid="_x0000_s1026" type="#_x0000_t34" style="position:absolute;margin-left:95.5pt;margin-top:11pt;width:25.75pt;height:18.75pt;flip:y;z-index:251680768;visibility:visible;mso-wrap-style:square;mso-wrap-distance-left:9pt;mso-wrap-distance-top:0;mso-wrap-distance-right:9pt;mso-wrap-distance-bottom:0;mso-position-horizontal:absolute;mso-position-horizontal-relative:text;mso-position-vertical:absolute;mso-position-vertical-relative:text" o:gfxdata="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" adj="8384" strokecolor="black [3200]" strokeweight=".5pt">
                 <v:stroke endarrow="block"/>
               </v:shape>
             </w:pict>
@@ -2880,7 +2794,7 @@
           </mc:Choice>
           <mc:Fallback>
             <w:pict>
-              <v:shape w14:anchorId="50C5F186" id="Straight Arrow Connector 44" o:spid="_x0000_s1026" type="#_x0000_t32" style="position:absolute;margin-left:304.7pt;margin-top:12.05pt;width:0;height:15.55pt;z-index:251693056;visibility:visible;mso-wrap-style:square;mso-wrap-distance-left:9pt;mso-wrap-distance-top:0;mso-wrap-distance-right:9pt;mso-wrap-distance-bottom:0;mso-position-horizontal:absolute;mso-position-horizontal-relative:text;mso-position-vertical:absolute;mso-position-vertical-relative:text" o:gfxdata="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" strokecolor="black [3200]" strokeweight=".5pt">
+              <v:shape w14:anchorId="70CEB500" id="Straight Arrow Connector 44" o:spid="_x0000_s1026" type="#_x0000_t32" style="position:absolute;margin-left:304.7pt;margin-top:12.05pt;width:0;height:15.55pt;z-index:251693056;visibility:visible;mso-wrap-style:square;mso-wrap-distance-left:9pt;mso-wrap-distance-top:0;mso-wrap-distance-right:9pt;mso-wrap-distance-bottom:0;mso-position-horizontal:absolute;mso-position-horizontal-relative:text;mso-position-vertical:absolute;mso-position-vertical-relative:text" o:gfxdata="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" strokecolor="black [3200]" strokeweight=".5pt">
                 <v:stroke endarrow="block" joinstyle="miter"/>
               </v:shape>
             </w:pict>
@@ -2949,7 +2863,7 @@
           </mc:Choice>
           <mc:Fallback>
             <w:pict>
-              <v:shape w14:anchorId="46E28A5D" id="Elbow Connector 42" o:spid="_x0000_s1026" type="#_x0000_t34" style="position:absolute;margin-left:273.35pt;margin-top:3.6pt;width:13.2pt;height:33.6pt;z-index:251691008;visibility:visible;mso-wrap-style:square;mso-wrap-distance-left:9pt;mso-wrap-distance-top:0;mso-wrap-distance-right:9pt;mso-wrap-distance-bottom:0;mso-position-horizontal:absolute;mso-position-horizontal-relative:text;mso-position-vertical:absolute;mso-position-vertical-relative:text" o:gfxdata="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" adj="-17" strokecolor="black [3200]" strokeweight=".5pt">
+              <v:shape w14:anchorId="43C660A8" id="Elbow Connector 42" o:spid="_x0000_s1026" type="#_x0000_t34" style="position:absolute;margin-left:273.35pt;margin-top:3.6pt;width:13.2pt;height:33.6pt;z-index:251691008;visibility:visible;mso-wrap-style:square;mso-wrap-distance-left:9pt;mso-wrap-distance-top:0;mso-wrap-distance-right:9pt;mso-wrap-distance-bottom:0;mso-position-horizontal:absolute;mso-position-horizontal-relative:text;mso-position-vertical:absolute;mso-position-vertical-relative:text" o:gfxdata="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" adj="-17" strokecolor="black [3200]" strokeweight=".5pt">
                 <v:stroke endarrow="block"/>
               </v:shape>
             </w:pict>
@@ -3016,7 +2930,7 @@
           </mc:Choice>
           <mc:Fallback>
             <w:pict>
-              <v:shape w14:anchorId="6B8A17C8" id="Straight Arrow Connector 41" o:spid="_x0000_s1026" type="#_x0000_t32" style="position:absolute;margin-left:273.15pt;margin-top:3.2pt;width:13.2pt;height:0;z-index:251689984;visibility:visible;mso-wrap-style:square;mso-wrap-distance-left:9pt;mso-wrap-distance-top:0;mso-wrap-distance-right:9pt;mso-wrap-distance-bottom:0;mso-position-horizontal:absolute;mso-position-horizontal-relative:text;mso-position-vertical:absolute;mso-position-vertical-relative:text" o:gfxdata="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" strokecolor="black [3200]" strokeweight=".5pt">
+              <v:shape w14:anchorId="5F8DFE1E" id="Straight Arrow Connector 41" o:spid="_x0000_s1026" type="#_x0000_t32" style="position:absolute;margin-left:273.15pt;margin-top:3.2pt;width:13.2pt;height:0;z-index:251689984;visibility:visible;mso-wrap-style:square;mso-wrap-distance-left:9pt;mso-wrap-distance-top:0;mso-wrap-distance-right:9pt;mso-wrap-distance-bottom:0;mso-position-horizontal:absolute;mso-position-horizontal-relative:text;mso-position-vertical:absolute;mso-position-vertical-relative:text" o:gfxdata="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" strokecolor="black [3200]" strokeweight=".5pt">
                 <v:stroke endarrow="block" joinstyle="miter"/>
               </v:shape>
             </w:pict>
@@ -3083,7 +2997,7 @@
           </mc:Choice>
           <mc:Fallback>
             <w:pict>
-              <v:shape w14:anchorId="06F3BB8A" id="Straight Arrow Connector 35" o:spid="_x0000_s1026" type="#_x0000_t32" style="position:absolute;margin-left:150.6pt;margin-top:1.8pt;width:0;height:36.1pt;z-index:251683840;visibility:visible;mso-wrap-style:square;mso-wrap-distance-left:9pt;mso-wrap-distance-top:0;mso-wrap-distance-right:9pt;mso-wrap-distance-bottom:0;mso-position-horizontal:absolute;mso-position-horizontal-relative:text;mso-position-vertical:absolute;mso-position-vertical-relative:text" o:gfxdata="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" strokecolor="black [3200]" strokeweight=".5pt">
+              <v:shape w14:anchorId="3507C8AC" id="Straight Arrow Connector 35" o:spid="_x0000_s1026" type="#_x0000_t32" style="position:absolute;margin-left:150.6pt;margin-top:1.8pt;width:0;height:36.1pt;z-index:251683840;visibility:visible;mso-wrap-style:square;mso-wrap-distance-left:9pt;mso-wrap-distance-top:0;mso-wrap-distance-right:9pt;mso-wrap-distance-bottom:0;mso-position-horizontal:absolute;mso-position-horizontal-relative:text;mso-position-vertical:absolute;mso-position-vertical-relative:text" o:gfxdata="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" strokecolor="black [3200]" strokeweight=".5pt">
                 <v:stroke endarrow="block" joinstyle="miter"/>
               </v:shape>
             </w:pict>
@@ -3152,7 +3066,7 @@
           </mc:Choice>
           <mc:Fallback>
             <w:pict>
-              <v:shape w14:anchorId="4A423A04" id="Elbow Connector 30" o:spid="_x0000_s1026" type="#_x0000_t34" style="position:absolute;margin-left:27.35pt;margin-top:11.35pt;width:28.75pt;height:37.8pt;z-index:251678720;visibility:visible;mso-wrap-style:square;mso-wrap-distance-left:9pt;mso-wrap-distance-top:0;mso-wrap-distance-right:9pt;mso-wrap-distance-bottom:0;mso-position-horizontal:absolute;mso-position-horizontal-relative:text;mso-position-vertical:absolute;mso-position-vertical-relative:text" o:gfxdata="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" adj="-72" strokecolor="black [3200]" strokeweight=".5pt">
+              <v:shape w14:anchorId="617BF4B9" id="Elbow Connector 30" o:spid="_x0000_s1026" type="#_x0000_t34" style="position:absolute;margin-left:27.35pt;margin-top:11.35pt;width:28.75pt;height:37.8pt;z-index:251678720;visibility:visible;mso-wrap-style:square;mso-wrap-distance-left:9pt;mso-wrap-distance-top:0;mso-wrap-distance-right:9pt;mso-wrap-distance-bottom:0;mso-position-horizontal:absolute;mso-position-horizontal-relative:text;mso-position-vertical:absolute;mso-position-vertical-relative:text" o:gfxdata="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" adj="-72" strokecolor="black [3200]" strokeweight=".5pt">
                 <v:stroke endarrow="block"/>
               </v:shape>
             </w:pict>
@@ -3784,7 +3698,7 @@
           </mc:Choice>
           <mc:Fallback>
             <w:pict>
-              <v:shape w14:anchorId="1EFEEEF9" id="Elbow Connector 36" o:spid="_x0000_s1026" type="#_x0000_t34" style="position:absolute;margin-left:129.15pt;margin-top:2.2pt;width:16.95pt;height:24.35pt;z-index:251684864;visibility:visible;mso-wrap-style:square;mso-wrap-distance-left:9pt;mso-wrap-distance-top:0;mso-wrap-distance-right:9pt;mso-wrap-distance-bottom:0;mso-position-horizontal:absolute;mso-position-horizontal-relative:text;mso-position-vertical:absolute;mso-position-vertical-relative:text" o:gfxdata="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" adj="781" strokecolor="black [3200]" strokeweight=".5pt">
+              <v:shape w14:anchorId="7D2C2828" id="Elbow Connector 36" o:spid="_x0000_s1026" type="#_x0000_t34" style="position:absolute;margin-left:129.15pt;margin-top:2.2pt;width:16.95pt;height:24.35pt;z-index:251684864;visibility:visible;mso-wrap-style:square;mso-wrap-distance-left:9pt;mso-wrap-distance-top:0;mso-wrap-distance-right:9pt;mso-wrap-distance-bottom:0;mso-position-horizontal:absolute;mso-position-horizontal-relative:text;mso-position-vertical:absolute;mso-position-vertical-relative:text" o:gfxdata="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" adj="781" strokecolor="black [3200]" strokeweight=".5pt">
                 <v:stroke endarrow="block"/>
               </v:shape>
             </w:pict>
@@ -4086,7 +4000,7 @@
           </mc:Choice>
           <mc:Fallback>
             <w:pict>
-              <v:shape w14:anchorId="11034092" id="Elbow Connector 37" o:spid="_x0000_s1026" type="#_x0000_t34" style="position:absolute;margin-left:129.9pt;margin-top:8.05pt;width:17.7pt;height:29.65pt;z-index:251685888;visibility:visible;mso-wrap-style:square;mso-wrap-distance-left:9pt;mso-wrap-distance-top:0;mso-wrap-distance-right:9pt;mso-wrap-distance-bottom:0;mso-position-horizontal:absolute;mso-position-horizontal-relative:text;mso-position-vertical:absolute;mso-position-vertical-relative:text" o:gfxdata="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" adj="-132" strokecolor="black [3200]" strokeweight=".5pt">
+              <v:shape w14:anchorId="2DE819E0" id="Elbow Connector 37" o:spid="_x0000_s1026" type="#_x0000_t34" style="position:absolute;margin-left:129.9pt;margin-top:8.05pt;width:17.7pt;height:29.65pt;z-index:251685888;visibility:visible;mso-wrap-style:square;mso-wrap-distance-left:9pt;mso-wrap-distance-top:0;mso-wrap-distance-right:9pt;mso-wrap-distance-bottom:0;mso-position-horizontal:absolute;mso-position-horizontal-relative:text;mso-position-vertical:absolute;mso-position-vertical-relative:text" o:gfxdata="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" adj="-132" strokecolor="black [3200]" strokeweight=".5pt">
                 <v:stroke endarrow="block"/>
               </v:shape>
             </w:pict>

</xml_diff>